<commit_message>
Update Mini Project 1 Document
</commit_message>
<xml_diff>
--- a/Mini Project 1.docx
+++ b/Mini Project 1.docx
@@ -416,6 +416,11 @@
       </w:r>
     </w:p>
     <w:p>
+      <w:pPr>
+        <w:rPr>
+          <w:rFonts w:ascii="Calibri" w:hAnsi="Calibri" w:cs="Calibri"/>
+        </w:rPr>
+      </w:pPr>
       <w:r>
         <w:rPr>
           <w:rFonts w:ascii="Calibri" w:hAnsi="Calibri" w:cs="Calibri"/>
@@ -439,6 +444,16 @@
       </w:r>
     </w:p>
     <w:p>
+      <w:hyperlink r:id="rId7" w:history="1">
+        <w:r>
+          <w:rPr>
+            <w:rStyle w:val="Hyperlink"/>
+          </w:rPr>
+          <w:t>Batman API | Batman API</w:t>
+        </w:r>
+      </w:hyperlink>
+    </w:p>
+    <w:p>
       <w:pPr>
         <w:rPr>
           <w:rFonts w:ascii="Calibri" w:hAnsi="Calibri" w:cs="Calibri"/>
@@ -490,6 +505,7 @@
         <w:rPr>
           <w:rFonts w:ascii="Calibri" w:hAnsi="Calibri" w:cs="Calibri"/>
         </w:rPr>
+        <w:lastRenderedPageBreak/>
         <w:t>At least 3 responsive working pages.</w:t>
       </w:r>
     </w:p>
@@ -508,7 +524,6 @@
         <w:rPr>
           <w:rFonts w:ascii="Calibri" w:hAnsi="Calibri" w:cs="Calibri"/>
         </w:rPr>
-        <w:lastRenderedPageBreak/>
         <w:t>User Interaction which changes data. (Input fields which you use in some way, like form or search field which will filter out what is on the page that the user wants.)</w:t>
       </w:r>
     </w:p>
@@ -620,7 +635,7 @@
                     <pic:cNvPicPr/>
                   </pic:nvPicPr>
                   <pic:blipFill>
-                    <a:blip r:embed="rId7"/>
+                    <a:blip r:embed="rId8"/>
                     <a:stretch>
                       <a:fillRect/>
                     </a:stretch>
@@ -687,7 +702,7 @@
                     <pic:cNvPicPr/>
                   </pic:nvPicPr>
                   <pic:blipFill>
-                    <a:blip r:embed="rId8"/>
+                    <a:blip r:embed="rId9"/>
                     <a:stretch>
                       <a:fillRect/>
                     </a:stretch>
@@ -752,7 +767,7 @@
                     <pic:cNvPicPr/>
                   </pic:nvPicPr>
                   <pic:blipFill>
-                    <a:blip r:embed="rId9"/>
+                    <a:blip r:embed="rId10"/>
                     <a:stretch>
                       <a:fillRect/>
                     </a:stretch>
@@ -843,7 +858,7 @@
                     <pic:cNvPicPr/>
                   </pic:nvPicPr>
                   <pic:blipFill>
-                    <a:blip r:embed="rId10"/>
+                    <a:blip r:embed="rId11"/>
                     <a:stretch>
                       <a:fillRect/>
                     </a:stretch>
@@ -911,7 +926,7 @@
                     <pic:cNvPicPr/>
                   </pic:nvPicPr>
                   <pic:blipFill>
-                    <a:blip r:embed="rId11"/>
+                    <a:blip r:embed="rId12"/>
                     <a:stretch>
                       <a:fillRect/>
                     </a:stretch>
@@ -977,7 +992,7 @@
                     <pic:cNvPicPr/>
                   </pic:nvPicPr>
                   <pic:blipFill>
-                    <a:blip r:embed="rId12"/>
+                    <a:blip r:embed="rId13"/>
                     <a:stretch>
                       <a:fillRect/>
                     </a:stretch>
@@ -1055,7 +1070,7 @@
                     <pic:cNvPicPr/>
                   </pic:nvPicPr>
                   <pic:blipFill>
-                    <a:blip r:embed="rId13">
+                    <a:blip r:embed="rId14">
                       <a:extLst>
                         <a:ext uri="{28A0092B-C50C-407E-A947-70E740481C1C}">
                           <a14:useLocalDpi xmlns:a14="http://schemas.microsoft.com/office/drawing/2010/main" val="0"/>
@@ -1306,7 +1321,7 @@
                     <pic:cNvPicPr/>
                   </pic:nvPicPr>
                   <pic:blipFill>
-                    <a:blip r:embed="rId14"/>
+                    <a:blip r:embed="rId15"/>
                     <a:stretch>
                       <a:fillRect/>
                     </a:stretch>
@@ -1354,7 +1369,7 @@
                     <pic:cNvPicPr/>
                   </pic:nvPicPr>
                   <pic:blipFill>
-                    <a:blip r:embed="rId15"/>
+                    <a:blip r:embed="rId16"/>
                     <a:stretch>
                       <a:fillRect/>
                     </a:stretch>
@@ -1404,7 +1419,7 @@
                     <pic:cNvPicPr/>
                   </pic:nvPicPr>
                   <pic:blipFill>
-                    <a:blip r:embed="rId16"/>
+                    <a:blip r:embed="rId17"/>
                     <a:stretch>
                       <a:fillRect/>
                     </a:stretch>
@@ -1455,7 +1470,7 @@
                     <pic:cNvPicPr/>
                   </pic:nvPicPr>
                   <pic:blipFill>
-                    <a:blip r:embed="rId17"/>
+                    <a:blip r:embed="rId18"/>
                     <a:stretch>
                       <a:fillRect/>
                     </a:stretch>
@@ -1505,7 +1520,7 @@
                     <pic:cNvPicPr/>
                   </pic:nvPicPr>
                   <pic:blipFill>
-                    <a:blip r:embed="rId18"/>
+                    <a:blip r:embed="rId19"/>
                     <a:stretch>
                       <a:fillRect/>
                     </a:stretch>
@@ -1570,7 +1585,7 @@
                     <pic:cNvPicPr/>
                   </pic:nvPicPr>
                   <pic:blipFill>
-                    <a:blip r:embed="rId19"/>
+                    <a:blip r:embed="rId20"/>
                     <a:stretch>
                       <a:fillRect/>
                     </a:stretch>
@@ -1621,7 +1636,7 @@
                     <pic:cNvPicPr/>
                   </pic:nvPicPr>
                   <pic:blipFill>
-                    <a:blip r:embed="rId20"/>
+                    <a:blip r:embed="rId21"/>
                     <a:stretch>
                       <a:fillRect/>
                     </a:stretch>
@@ -1688,7 +1703,7 @@
                     <pic:cNvPicPr/>
                   </pic:nvPicPr>
                   <pic:blipFill>
-                    <a:blip r:embed="rId21"/>
+                    <a:blip r:embed="rId22"/>
                     <a:stretch>
                       <a:fillRect/>
                     </a:stretch>
@@ -1739,7 +1754,7 @@
                     <pic:cNvPicPr/>
                   </pic:nvPicPr>
                   <pic:blipFill>
-                    <a:blip r:embed="rId22"/>
+                    <a:blip r:embed="rId23"/>
                     <a:stretch>
                       <a:fillRect/>
                     </a:stretch>
@@ -1789,7 +1804,7 @@
                     <pic:cNvPicPr/>
                   </pic:nvPicPr>
                   <pic:blipFill>
-                    <a:blip r:embed="rId23"/>
+                    <a:blip r:embed="rId24"/>
                     <a:stretch>
                       <a:fillRect/>
                     </a:stretch>
@@ -1878,7 +1893,7 @@
                     <pic:cNvPicPr/>
                   </pic:nvPicPr>
                   <pic:blipFill>
-                    <a:blip r:embed="rId24"/>
+                    <a:blip r:embed="rId25"/>
                     <a:stretch>
                       <a:fillRect/>
                     </a:stretch>
@@ -1928,7 +1943,7 @@
                     <pic:cNvPicPr/>
                   </pic:nvPicPr>
                   <pic:blipFill>
-                    <a:blip r:embed="rId25"/>
+                    <a:blip r:embed="rId26"/>
                     <a:stretch>
                       <a:fillRect/>
                     </a:stretch>
@@ -1979,7 +1994,7 @@
                     <pic:cNvPicPr/>
                   </pic:nvPicPr>
                   <pic:blipFill>
-                    <a:blip r:embed="rId26"/>
+                    <a:blip r:embed="rId27"/>
                     <a:stretch>
                       <a:fillRect/>
                     </a:stretch>
@@ -2029,7 +2044,7 @@
                     <pic:cNvPicPr/>
                   </pic:nvPicPr>
                   <pic:blipFill>
-                    <a:blip r:embed="rId27"/>
+                    <a:blip r:embed="rId28"/>
                     <a:stretch>
                       <a:fillRect/>
                     </a:stretch>
@@ -2097,7 +2112,7 @@
                     <pic:cNvPicPr/>
                   </pic:nvPicPr>
                   <pic:blipFill>
-                    <a:blip r:embed="rId28"/>
+                    <a:blip r:embed="rId29"/>
                     <a:stretch>
                       <a:fillRect/>
                     </a:stretch>
@@ -2147,7 +2162,7 @@
                     <pic:cNvPicPr/>
                   </pic:nvPicPr>
                   <pic:blipFill>
-                    <a:blip r:embed="rId29"/>
+                    <a:blip r:embed="rId30"/>
                     <a:stretch>
                       <a:fillRect/>
                     </a:stretch>
@@ -2215,7 +2230,7 @@
                     <pic:cNvPicPr/>
                   </pic:nvPicPr>
                   <pic:blipFill>
-                    <a:blip r:embed="rId30"/>
+                    <a:blip r:embed="rId31"/>
                     <a:stretch>
                       <a:fillRect/>
                     </a:stretch>
@@ -2265,7 +2280,7 @@
                     <pic:cNvPicPr/>
                   </pic:nvPicPr>
                   <pic:blipFill>
-                    <a:blip r:embed="rId31"/>
+                    <a:blip r:embed="rId32"/>
                     <a:stretch>
                       <a:fillRect/>
                     </a:stretch>
@@ -2354,7 +2369,7 @@
                     <pic:cNvPicPr/>
                   </pic:nvPicPr>
                   <pic:blipFill>
-                    <a:blip r:embed="rId32"/>
+                    <a:blip r:embed="rId33"/>
                     <a:stretch>
                       <a:fillRect/>
                     </a:stretch>
@@ -2404,7 +2419,7 @@
                     <pic:cNvPicPr/>
                   </pic:nvPicPr>
                   <pic:blipFill>
-                    <a:blip r:embed="rId33"/>
+                    <a:blip r:embed="rId34"/>
                     <a:stretch>
                       <a:fillRect/>
                     </a:stretch>
@@ -2454,7 +2469,7 @@
                     <pic:cNvPicPr/>
                   </pic:nvPicPr>
                   <pic:blipFill>
-                    <a:blip r:embed="rId34"/>
+                    <a:blip r:embed="rId35"/>
                     <a:stretch>
                       <a:fillRect/>
                     </a:stretch>
@@ -2510,7 +2525,7 @@
                     <pic:cNvPicPr/>
                   </pic:nvPicPr>
                   <pic:blipFill>
-                    <a:blip r:embed="rId35"/>
+                    <a:blip r:embed="rId36"/>
                     <a:stretch>
                       <a:fillRect/>
                     </a:stretch>
@@ -2552,7 +2567,7 @@
                     <pic:cNvPicPr/>
                   </pic:nvPicPr>
                   <pic:blipFill>
-                    <a:blip r:embed="rId36"/>
+                    <a:blip r:embed="rId37"/>
                     <a:stretch>
                       <a:fillRect/>
                     </a:stretch>
@@ -2594,7 +2609,7 @@
                     <pic:cNvPicPr/>
                   </pic:nvPicPr>
                   <pic:blipFill>
-                    <a:blip r:embed="rId37"/>
+                    <a:blip r:embed="rId38"/>
                     <a:stretch>
                       <a:fillRect/>
                     </a:stretch>
@@ -2643,7 +2658,7 @@
         </w:rPr>
         <w:t xml:space="preserve">Design: </w:t>
       </w:r>
-      <w:hyperlink r:id="rId38" w:history="1">
+      <w:hyperlink r:id="rId39" w:history="1">
         <w:r>
           <w:rPr>
             <w:rStyle w:val="Hyperlink"/>
@@ -2671,13 +2686,41 @@
         </w:rPr>
         <w:t xml:space="preserve">GitHub: </w:t>
       </w:r>
-      <w:hyperlink r:id="rId39" w:history="1">
+      <w:hyperlink r:id="rId40" w:history="1">
         <w:r>
           <w:rPr>
             <w:rStyle w:val="Hyperlink"/>
             <w:rFonts w:ascii="Calibri" w:hAnsi="Calibri" w:cs="Calibri"/>
           </w:rPr>
           <w:t>https://github.com/saishk98/IoD-MiniProject1</w:t>
+        </w:r>
+      </w:hyperlink>
+      <w:r>
+        <w:rPr>
+          <w:rFonts w:ascii="Calibri" w:hAnsi="Calibri" w:cs="Calibri"/>
+        </w:rPr>
+        <w:t xml:space="preserve"> </w:t>
+      </w:r>
+    </w:p>
+    <w:p>
+      <w:pPr>
+        <w:rPr>
+          <w:rFonts w:ascii="Calibri" w:hAnsi="Calibri" w:cs="Calibri"/>
+        </w:rPr>
+      </w:pPr>
+      <w:r>
+        <w:rPr>
+          <w:rFonts w:ascii="Calibri" w:hAnsi="Calibri" w:cs="Calibri"/>
+        </w:rPr>
+        <w:t xml:space="preserve">Batman API: </w:t>
+      </w:r>
+      <w:hyperlink r:id="rId41" w:history="1">
+        <w:r>
+          <w:rPr>
+            <w:rStyle w:val="Hyperlink"/>
+            <w:rFonts w:ascii="Calibri" w:hAnsi="Calibri" w:cs="Calibri"/>
+          </w:rPr>
+          <w:t>https://batmanapi.com/doc/batman-api/</w:t>
         </w:r>
       </w:hyperlink>
       <w:r>

</xml_diff>